<commit_message>
Bit of documentation + custom debug
Added options to enable/disable each of the debug features (menu, force
lines, sight range & waypoints)
</commit_message>
<xml_diff>
--- a/Documentation.docx
+++ b/Documentation.docx
@@ -625,7 +625,15 @@
         <w:t>will then research</w:t>
       </w:r>
       <w:r>
-        <w:t xml:space="preserve"> previous BOID simulations that may </w:t>
+        <w:t xml:space="preserve"> previous </w:t>
+      </w:r>
+      <w:proofErr w:type="spellStart"/>
+      <w:r>
+        <w:t>boid</w:t>
+      </w:r>
+      <w:proofErr w:type="spellEnd"/>
+      <w:r>
+        <w:t xml:space="preserve"> simulations that may </w:t>
       </w:r>
       <w:r>
         <w:t>be</w:t>
@@ -664,7 +672,10 @@
         <w:pStyle w:val="Heading2"/>
       </w:pPr>
       <w:r>
-        <w:t>BOID simulations</w:t>
+        <w:t>boid</w:t>
+      </w:r>
+      <w:r>
+        <w:t xml:space="preserve"> simulations</w:t>
       </w:r>
     </w:p>
     <w:p>
@@ -745,7 +756,15 @@
         </w:drawing>
       </w:r>
       <w:r>
-        <w:t xml:space="preserve">In my research I discovered that the founder of BOID simulations was </w:t>
+        <w:t xml:space="preserve">In my research I discovered that the founder of </w:t>
+      </w:r>
+      <w:proofErr w:type="spellStart"/>
+      <w:r>
+        <w:t>boid</w:t>
+      </w:r>
+      <w:proofErr w:type="spellEnd"/>
+      <w:r>
+        <w:t xml:space="preserve"> simulations was </w:t>
       </w:r>
       <w:r>
         <w:t>Craig W. Reynolds</w:t>
@@ -766,7 +785,15 @@
         <w:t>I think will heavily</w:t>
       </w:r>
       <w:r>
-        <w:t xml:space="preserve"> influence my BOID system </w:t>
+        <w:t xml:space="preserve"> influence my </w:t>
+      </w:r>
+      <w:proofErr w:type="spellStart"/>
+      <w:r>
+        <w:t>boid</w:t>
+      </w:r>
+      <w:proofErr w:type="spellEnd"/>
+      <w:r>
+        <w:t xml:space="preserve"> system </w:t>
       </w:r>
       <w:r>
         <w:t>is</w:t>
@@ -858,29 +885,271 @@
     </w:p>
     <w:p>
       <w:r>
-        <w:t>From these three behaviors I concluded that t</w:t>
-      </w:r>
-      <w:r>
-        <w:t>o simulate collision avoidance, each BOID will have a force applied to it for each nearby</w:t>
-      </w:r>
-      <w:r>
-        <w:t xml:space="preserve"> BOID. The force will be created by calculating the vector from the nearby BOID to the original BOID. I can then apply a scaled down version of this vector to the original BOID</w:t>
-      </w:r>
-      <w:r>
-        <w:t xml:space="preserve"> to push it away from the nearby BOID.</w:t>
+        <w:t>For each of</w:t>
+      </w:r>
+      <w:r>
+        <w:t xml:space="preserve"> these three behaviors</w:t>
+      </w:r>
+      <w:r>
+        <w:t xml:space="preserve"> I designed a section of code to replicate the behavior.</w:t>
+      </w:r>
+      <w:r>
+        <w:t xml:space="preserve"> I concluded that t</w:t>
+      </w:r>
+      <w:r>
+        <w:t xml:space="preserve">o simulate collision avoidance, each </w:t>
+      </w:r>
+      <w:proofErr w:type="spellStart"/>
+      <w:r>
+        <w:t>boid</w:t>
+      </w:r>
+      <w:proofErr w:type="spellEnd"/>
+      <w:r>
+        <w:t xml:space="preserve"> will have a force applied to it for each nearby</w:t>
+      </w:r>
+      <w:r>
+        <w:t xml:space="preserve"> </w:t>
+      </w:r>
+      <w:proofErr w:type="spellStart"/>
+      <w:r>
+        <w:t>boid</w:t>
+      </w:r>
+      <w:proofErr w:type="spellEnd"/>
+      <w:r>
+        <w:t xml:space="preserve">. The force will be created by calculating the vector from the nearby </w:t>
+      </w:r>
+      <w:proofErr w:type="spellStart"/>
+      <w:r>
+        <w:t>boid</w:t>
+      </w:r>
+      <w:proofErr w:type="spellEnd"/>
+      <w:r>
+        <w:t xml:space="preserve"> to the original </w:t>
+      </w:r>
+      <w:proofErr w:type="spellStart"/>
+      <w:r>
+        <w:t>boid</w:t>
+      </w:r>
+      <w:proofErr w:type="spellEnd"/>
+      <w:r>
+        <w:t xml:space="preserve">. I can then apply a scaled down version of this vector to the original </w:t>
+      </w:r>
+      <w:proofErr w:type="spellStart"/>
+      <w:r>
+        <w:t>boid</w:t>
+      </w:r>
+      <w:proofErr w:type="spellEnd"/>
+      <w:r>
+        <w:t xml:space="preserve"> to push it away from the nearby </w:t>
+      </w:r>
+      <w:proofErr w:type="spellStart"/>
+      <w:r>
+        <w:t>boid</w:t>
+      </w:r>
+      <w:proofErr w:type="spellEnd"/>
+      <w:r>
+        <w:t>.</w:t>
       </w:r>
     </w:p>
     <w:p>
       <w:r>
-        <w:t>As for the velocity matching I will most likely take an average velocity of every BOID in a localized area around each individual BOID. I will then apply a scaled-down version of this to each BOID.</w:t>
+        <w:t xml:space="preserve">As for the velocity matching I will most likely take an average velocity of every </w:t>
+      </w:r>
+      <w:proofErr w:type="spellStart"/>
+      <w:r>
+        <w:t>boid</w:t>
+      </w:r>
+      <w:proofErr w:type="spellEnd"/>
+      <w:r>
+        <w:t xml:space="preserve"> in a localized area around each individual </w:t>
+      </w:r>
+      <w:proofErr w:type="spellStart"/>
+      <w:r>
+        <w:t>boid</w:t>
+      </w:r>
+      <w:proofErr w:type="spellEnd"/>
+      <w:r>
+        <w:t xml:space="preserve">. I will then apply a scaled-down version of this to each </w:t>
+      </w:r>
+      <w:proofErr w:type="spellStart"/>
+      <w:r>
+        <w:t>boid</w:t>
+      </w:r>
+      <w:proofErr w:type="spellEnd"/>
+      <w:r>
+        <w:t>.</w:t>
       </w:r>
     </w:p>
     <w:p>
       <w:r>
-        <w:t>I will perform a similar calculation for the flock centering. I will take an average location of all nearby BOIDs and create a vector from the target BOID to the average group location.</w:t>
-      </w:r>
-      <w:r>
-        <w:t xml:space="preserve"> I can then apply a scaled-down version of this vector to the target BOID.</w:t>
+        <w:t xml:space="preserve">I will perform a similar calculation for the flock centering. I will take an average location of all nearby </w:t>
+      </w:r>
+      <w:proofErr w:type="spellStart"/>
+      <w:r>
+        <w:t>boid</w:t>
+      </w:r>
+      <w:r>
+        <w:t>s</w:t>
+      </w:r>
+      <w:proofErr w:type="spellEnd"/>
+      <w:r>
+        <w:t xml:space="preserve"> and create a vector from the target </w:t>
+      </w:r>
+      <w:proofErr w:type="spellStart"/>
+      <w:r>
+        <w:t>boid</w:t>
+      </w:r>
+      <w:proofErr w:type="spellEnd"/>
+      <w:r>
+        <w:t xml:space="preserve"> to the average group location.</w:t>
+      </w:r>
+      <w:r>
+        <w:t xml:space="preserve"> I can then apply a scaled-down version of this vector to the target </w:t>
+      </w:r>
+      <w:proofErr w:type="spellStart"/>
+      <w:r>
+        <w:t>boid</w:t>
+      </w:r>
+      <w:proofErr w:type="spellEnd"/>
+      <w:r>
+        <w:t>.</w:t>
+      </w:r>
+    </w:p>
+    <w:p>
+      <w:r>
+        <w:t xml:space="preserve">In Craig’s paper he also mentions collision avoidance. He listed a couple of methods of making sure </w:t>
+      </w:r>
+      <w:proofErr w:type="spellStart"/>
+      <w:r>
+        <w:t>boid</w:t>
+      </w:r>
+      <w:r>
+        <w:t>s</w:t>
+      </w:r>
+      <w:proofErr w:type="spellEnd"/>
+      <w:r>
+        <w:t xml:space="preserve"> avoid obstacles. Steer-to-avoid is one method that </w:t>
+      </w:r>
+      <w:r>
+        <w:t>Craig outlines:</w:t>
+      </w:r>
+    </w:p>
+    <w:p>
+      <w:pPr>
+        <w:rPr>
+          <w:rStyle w:val="QuoteChar"/>
+        </w:rPr>
+      </w:pPr>
+      <w:r>
+        <w:rPr>
+          <w:rStyle w:val="QuoteChar"/>
+        </w:rPr>
+        <w:lastRenderedPageBreak/>
+        <w:t xml:space="preserve">“The </w:t>
+      </w:r>
+      <w:proofErr w:type="spellStart"/>
+      <w:r>
+        <w:rPr>
+          <w:rStyle w:val="QuoteChar"/>
+        </w:rPr>
+        <w:t>boid</w:t>
+      </w:r>
+      <w:proofErr w:type="spellEnd"/>
+      <w:r>
+        <w:rPr>
+          <w:rStyle w:val="QuoteChar"/>
+        </w:rPr>
+        <w:t xml:space="preserve"> considers only obstacles directly i</w:t>
+      </w:r>
+      <w:bookmarkStart w:id="0" w:name="_GoBack"/>
+      <w:bookmarkEnd w:id="0"/>
+      <w:r>
+        <w:rPr>
+          <w:rStyle w:val="QuoteChar"/>
+        </w:rPr>
+        <w:t xml:space="preserve">n front of it. Working in local perspective space, it finds the silhouette edge of the obstacle closest to the point of eventual impact. A radial vector is computed which will aim the </w:t>
+      </w:r>
+      <w:proofErr w:type="spellStart"/>
+      <w:r>
+        <w:rPr>
+          <w:rStyle w:val="QuoteChar"/>
+        </w:rPr>
+        <w:t>boid</w:t>
+      </w:r>
+      <w:proofErr w:type="spellEnd"/>
+      <w:r>
+        <w:rPr>
+          <w:rStyle w:val="QuoteChar"/>
+        </w:rPr>
+        <w:t xml:space="preserve"> at a point one body length beyond that silhouette edge.”</w:t>
+      </w:r>
+    </w:p>
+    <w:p>
+      <w:r>
+        <w:t>This was the chosen method for Craig’s system and I am considering using it in my simulation. However, Craig also mentions another method of collision avoidance which I believe may work better in my system:</w:t>
+      </w:r>
+    </w:p>
+    <w:p>
+      <w:pPr>
+        <w:pStyle w:val="Quote"/>
+        <w:rPr>
+          <w:color w:val="000000"/>
+          <w:szCs w:val="27"/>
+        </w:rPr>
+      </w:pPr>
+      <w:r>
+        <w:rPr>
+          <w:color w:val="000000"/>
+          <w:szCs w:val="27"/>
+        </w:rPr>
+        <w:t>“</w:t>
+      </w:r>
+      <w:r>
+        <w:rPr>
+          <w:color w:val="000000"/>
+          <w:szCs w:val="27"/>
+        </w:rPr>
+        <w:t xml:space="preserve">The force field model postulates a field of repulsion force emanating from the obstacle out into space; the </w:t>
+      </w:r>
+      <w:proofErr w:type="spellStart"/>
+      <w:r>
+        <w:rPr>
+          <w:color w:val="000000"/>
+          <w:szCs w:val="27"/>
+        </w:rPr>
+        <w:t>boids</w:t>
+      </w:r>
+      <w:proofErr w:type="spellEnd"/>
+      <w:r>
+        <w:rPr>
+          <w:color w:val="000000"/>
+          <w:szCs w:val="27"/>
+        </w:rPr>
+        <w:t xml:space="preserve"> are increasingly repulsed as they get closer to the obstacle.</w:t>
+      </w:r>
+      <w:r>
+        <w:rPr>
+          <w:color w:val="000000"/>
+          <w:szCs w:val="27"/>
+        </w:rPr>
+        <w:t>”</w:t>
+      </w:r>
+    </w:p>
+    <w:p>
+      <w:r>
+        <w:t>The force-field model is most likely going to be the model of choice for my collision avoidance. The reason for this is that it uses the same principle</w:t>
+      </w:r>
+      <w:r>
+        <w:t xml:space="preserve"> of attractive and repulsive forces</w:t>
+      </w:r>
+      <w:r>
+        <w:t xml:space="preserve"> as the rest of the simulation.</w:t>
+      </w:r>
+      <w:r>
+        <w:t xml:space="preserve"> </w:t>
+      </w:r>
+      <w:r>
+        <w:t>Therefore I can easily have the same functions for avoiding obstacles as avoiding predators.</w:t>
       </w:r>
     </w:p>
     <w:p>
@@ -917,7 +1186,15 @@
     </w:p>
     <w:p>
       <w:r>
-        <w:t xml:space="preserve">The first iteration of my BOID simulation had a </w:t>
+        <w:t xml:space="preserve">The first iteration of my </w:t>
+      </w:r>
+      <w:proofErr w:type="spellStart"/>
+      <w:r>
+        <w:t>boid</w:t>
+      </w:r>
+      <w:proofErr w:type="spellEnd"/>
+      <w:r>
+        <w:t xml:space="preserve"> simulation had a </w:t>
       </w:r>
       <w:proofErr w:type="spellStart"/>
       <w:r>
@@ -994,45 +1271,110 @@
     </w:p>
     <w:p>
       <w:r>
-        <w:t>[0] BOID_OBSTACLE, [1] BOID_</w:t>
+        <w:t xml:space="preserve">[0] </w:t>
+      </w:r>
+      <w:proofErr w:type="spellStart"/>
+      <w:r>
+        <w:t>boid</w:t>
+      </w:r>
+      <w:r>
+        <w:t>_OBSTACLE</w:t>
+      </w:r>
+      <w:proofErr w:type="spellEnd"/>
+      <w:r>
+        <w:t xml:space="preserve">, [1] </w:t>
+      </w:r>
+      <w:proofErr w:type="spellStart"/>
+      <w:r>
+        <w:t>boid</w:t>
+      </w:r>
+      <w:r>
+        <w:t>_</w:t>
       </w:r>
       <w:r>
         <w:t>WILDEBEEST</w:t>
       </w:r>
-      <w:r>
-        <w:t>, [2] BOID_</w:t>
+      <w:proofErr w:type="spellEnd"/>
+      <w:r>
+        <w:t xml:space="preserve">, [2] </w:t>
+      </w:r>
+      <w:proofErr w:type="spellStart"/>
+      <w:r>
+        <w:t>boid</w:t>
+      </w:r>
+      <w:r>
+        <w:t>_</w:t>
       </w:r>
       <w:r>
         <w:t>LION</w:t>
       </w:r>
+      <w:proofErr w:type="spellEnd"/>
     </w:p>
     <w:p>
       <w:r>
-        <w:t xml:space="preserve">In this instance, any BOID with their </w:t>
+        <w:t xml:space="preserve">In this instance, any </w:t>
       </w:r>
       <w:proofErr w:type="spellStart"/>
       <w:r>
+        <w:t>boid</w:t>
+      </w:r>
+      <w:proofErr w:type="spellEnd"/>
+      <w:r>
+        <w:t xml:space="preserve"> with their </w:t>
+      </w:r>
+      <w:proofErr w:type="spellStart"/>
+      <w:r>
         <w:t>BoidType</w:t>
       </w:r>
       <w:proofErr w:type="spellEnd"/>
       <w:r>
-        <w:t xml:space="preserve"> set to [1] or [2] will avoid any BOID with their </w:t>
+        <w:t xml:space="preserve"> set to [1] or [2] will avoid any </w:t>
       </w:r>
       <w:proofErr w:type="spellStart"/>
       <w:r>
+        <w:t>boid</w:t>
+      </w:r>
+      <w:proofErr w:type="spellEnd"/>
+      <w:r>
+        <w:t xml:space="preserve"> with their </w:t>
+      </w:r>
+      <w:proofErr w:type="spellStart"/>
+      <w:r>
         <w:t>BoidType</w:t>
       </w:r>
       <w:proofErr w:type="spellEnd"/>
       <w:r>
-        <w:t xml:space="preserve"> set to [0]. Furthermore, BOIDs with </w:t>
+        <w:t xml:space="preserve"> set to [0]. Furthermore, </w:t>
       </w:r>
       <w:proofErr w:type="spellStart"/>
       <w:r>
+        <w:t>boid</w:t>
+      </w:r>
+      <w:r>
+        <w:t>s</w:t>
+      </w:r>
+      <w:proofErr w:type="spellEnd"/>
+      <w:r>
+        <w:t xml:space="preserve"> with </w:t>
+      </w:r>
+      <w:proofErr w:type="spellStart"/>
+      <w:r>
         <w:t>BoidType</w:t>
       </w:r>
       <w:proofErr w:type="spellEnd"/>
       <w:r>
-        <w:t xml:space="preserve"> [2] will be attracted to BOIDs of </w:t>
+        <w:t xml:space="preserve"> [2] will be attracted to </w:t>
+      </w:r>
+      <w:proofErr w:type="spellStart"/>
+      <w:r>
+        <w:t>boid</w:t>
+      </w:r>
+      <w:r>
+        <w:t>s</w:t>
+      </w:r>
+      <w:proofErr w:type="spellEnd"/>
+      <w:r>
+        <w:t xml:space="preserve"> of </w:t>
       </w:r>
       <w:proofErr w:type="spellStart"/>
       <w:r>
@@ -1791,57 +2133,12 @@
     </w:p>
     <w:p>
       <w:r>
-        <w:t>The first</w:t>
-      </w:r>
-      <w:r>
-        <w:t xml:space="preserve"> version </w:t>
-      </w:r>
-      <w:r>
-        <w:t>of my simulation to include</w:t>
-      </w:r>
-      <w:r>
-        <w:t xml:space="preserve"> a </w:t>
-      </w:r>
-      <w:r>
-        <w:t xml:space="preserve">debug </w:t>
-      </w:r>
-      <w:r>
-        <w:t>interface</w:t>
-      </w:r>
-      <w:r>
-        <w:t xml:space="preserve"> listed each simulation parameter along the left of the screen. There were </w:t>
-      </w:r>
-      <w:r>
-        <w:t xml:space="preserve">plus and minus buttons </w:t>
-      </w:r>
-      <w:r>
-        <w:t xml:space="preserve">next to each parameter </w:t>
-      </w:r>
-      <w:r>
-        <w:t xml:space="preserve">which </w:t>
-      </w:r>
-      <w:r>
-        <w:t>incremented/decremented the</w:t>
-      </w:r>
-      <w:r>
-        <w:t>ir</w:t>
-      </w:r>
-      <w:r>
-        <w:t xml:space="preserve"> associated value</w:t>
-      </w:r>
-      <w:r>
-        <w:t>. These were achieved by using a large nested if statement. The program would check the cursor’s position upon clicking and check if it was within the bounds for any of the “buttons”.</w:t>
-      </w:r>
-    </w:p>
-    <w:p>
-      <w:r>
         <w:rPr>
           <w:noProof/>
           <w:lang w:val="en-GB" w:eastAsia="en-GB"/>
         </w:rPr>
-        <w:lastRenderedPageBreak/>
         <w:drawing>
-          <wp:inline distT="0" distB="0" distL="0" distR="0" wp14:anchorId="77C33AA0" wp14:editId="17AD01C4">
+          <wp:inline distT="0" distB="0" distL="0" distR="0" wp14:anchorId="412FFC42" wp14:editId="68ED54AE">
             <wp:extent cx="5943600" cy="3343275"/>
             <wp:effectExtent l="0" t="0" r="0" b="9525"/>
             <wp:docPr id="2" name="Picture 2"/>
@@ -1876,71 +2173,51 @@
           </wp:inline>
         </w:drawing>
       </w:r>
-    </w:p>
-    <w:p>
-      <w:r>
-        <w:t>The late</w:t>
-      </w:r>
-      <w:r>
-        <w:t xml:space="preserve">st version of the GUI removed the clickable “buttons” and instead opted for a more keyboard-centralized interface. The debug menu starts with a couple of true/false statements to display whether the simulation </w:t>
-      </w:r>
-      <w:r>
-        <w:t>parameters</w:t>
-      </w:r>
-      <w:r>
-        <w:t xml:space="preserve"> have been loaded from file and if the mouse is being used as an obstacle</w:t>
-      </w:r>
-      <w:r>
-        <w:t>.</w:t>
-      </w:r>
-      <w:r>
-        <w:t xml:space="preserve"> The next section lists all of the available controls for the simulation with a short description of what the action does. The next section lists all of the simulation parameters. This section no longer is intractable via mouse. The reason for this is that it was more hassle than it was worth to implement scaling clickable buttons. The user can now press a key to open the data file which holds the simulation parameters. The user can edit these parameters and close the text file to have the changes take effect instantly within the simulation.</w:t>
-      </w:r>
-    </w:p>
-    <w:p>
-      <w:r>
-        <w:t xml:space="preserve">Another noticeable change is the addition of </w:t>
-      </w:r>
-      <w:r>
-        <w:t>force indicators for each BOID. These use the BOID’s current speed and current direction to create a line out from the BOID</w:t>
-      </w:r>
-      <w:r>
-        <w:t>.</w:t>
-      </w:r>
-      <w:r>
-        <w:t xml:space="preserve"> To create these the BOIDs have a secondary vertex buffer which uses a line list format to draw a line between two vertices. </w:t>
-      </w:r>
-      <w:r>
-        <w:t>Using the same line list vertex buffer the simulation</w:t>
-      </w:r>
-      <w:r>
-        <w:t xml:space="preserve"> also</w:t>
-      </w:r>
-      <w:r>
-        <w:t xml:space="preserve"> draws circles around </w:t>
-      </w:r>
-      <w:r>
-        <w:t>each</w:t>
-      </w:r>
-      <w:r>
-        <w:t xml:space="preserve"> waypoint </w:t>
-      </w:r>
-      <w:r>
-        <w:t xml:space="preserve">to indicate </w:t>
-      </w:r>
-      <w:r>
-        <w:t>it’</w:t>
-      </w:r>
-      <w:bookmarkStart w:id="0" w:name="_GoBack"/>
-      <w:bookmarkEnd w:id="0"/>
-      <w:r>
-        <w:t>s</w:t>
-      </w:r>
-      <w:r>
-        <w:t xml:space="preserve"> </w:t>
-      </w:r>
-      <w:r>
-        <w:t>area of effect.</w:t>
+      <w:r>
+        <w:t>The first</w:t>
+      </w:r>
+      <w:r>
+        <w:t xml:space="preserve"> version </w:t>
+      </w:r>
+      <w:r>
+        <w:t>of my simulation to include</w:t>
+      </w:r>
+      <w:r>
+        <w:t xml:space="preserve"> a </w:t>
+      </w:r>
+      <w:r>
+        <w:t xml:space="preserve">debug </w:t>
+      </w:r>
+      <w:r>
+        <w:t>interface</w:t>
+      </w:r>
+      <w:r>
+        <w:t xml:space="preserve"> listed each simulation parameter along the left of the </w:t>
+      </w:r>
+      <w:r>
+        <w:lastRenderedPageBreak/>
+        <w:t xml:space="preserve">screen. There were </w:t>
+      </w:r>
+      <w:r>
+        <w:t xml:space="preserve">plus and minus buttons </w:t>
+      </w:r>
+      <w:r>
+        <w:t xml:space="preserve">next to each parameter </w:t>
+      </w:r>
+      <w:r>
+        <w:t xml:space="preserve">which </w:t>
+      </w:r>
+      <w:r>
+        <w:t>incremented/decremented the</w:t>
+      </w:r>
+      <w:r>
+        <w:t>ir</w:t>
+      </w:r>
+      <w:r>
+        <w:t xml:space="preserve"> associated value</w:t>
+      </w:r>
+      <w:r>
+        <w:t>. These were achieved by using a large nested if statement. The program would check the cursor’s position upon clicking and check if it was within the bounds for any of the “buttons”.</w:t>
       </w:r>
     </w:p>
     <w:p>
@@ -1949,10 +2226,9 @@
           <w:noProof/>
           <w:lang w:val="en-GB" w:eastAsia="en-GB"/>
         </w:rPr>
-        <w:lastRenderedPageBreak/>
         <w:drawing>
-          <wp:inline distT="0" distB="0" distL="0" distR="0" wp14:anchorId="51CE9E88" wp14:editId="4EC971D6">
-            <wp:extent cx="5943600" cy="3151212"/>
+          <wp:inline distT="0" distB="0" distL="0" distR="0" wp14:anchorId="172B1FAE" wp14:editId="6C6B1380">
+            <wp:extent cx="5943600" cy="3150870"/>
             <wp:effectExtent l="0" t="0" r="0" b="0"/>
             <wp:docPr id="20" name="Picture 20"/>
             <wp:cNvGraphicFramePr>
@@ -1973,7 +2249,7 @@
                   <pic:spPr bwMode="auto">
                     <a:xfrm>
                       <a:off x="0" y="0"/>
-                      <a:ext cx="5943600" cy="3151212"/>
+                      <a:ext cx="5943600" cy="3150870"/>
                     </a:xfrm>
                     <a:prstGeom prst="rect">
                       <a:avLst/>
@@ -1994,6 +2270,103 @@
         </w:drawing>
       </w:r>
     </w:p>
+    <w:p>
+      <w:r>
+        <w:t>The late</w:t>
+      </w:r>
+      <w:r>
+        <w:t xml:space="preserve">st version of the GUI removed the clickable “buttons” and instead opted for a more keyboard-centralized interface. The debug menu starts with a couple of true/false statements to display whether the simulation </w:t>
+      </w:r>
+      <w:r>
+        <w:t>parameters</w:t>
+      </w:r>
+      <w:r>
+        <w:t xml:space="preserve"> have been loaded from file and if the mouse is being used as an obstacle</w:t>
+      </w:r>
+      <w:r>
+        <w:t>.</w:t>
+      </w:r>
+      <w:r>
+        <w:t xml:space="preserve"> The next section lists all of the available controls for the simulation with a short description of what the action does. The next section lists all of the simulation parameters. This section no longer is intractable via mouse. The reason for this is that it was more hassle than it was worth to implement scaling clickable buttons. The user can now press a key to open the data file which holds the simulation parameters. The user can edit these parameters and close the text file to have the changes take effect instantly within the simulation.</w:t>
+      </w:r>
+    </w:p>
+    <w:p>
+      <w:r>
+        <w:t xml:space="preserve">Another noticeable change is the addition of </w:t>
+      </w:r>
+      <w:r>
+        <w:t xml:space="preserve">force indicators for each </w:t>
+      </w:r>
+      <w:proofErr w:type="spellStart"/>
+      <w:r>
+        <w:t>boid</w:t>
+      </w:r>
+      <w:proofErr w:type="spellEnd"/>
+      <w:r>
+        <w:t xml:space="preserve">. These use the </w:t>
+      </w:r>
+      <w:proofErr w:type="spellStart"/>
+      <w:r>
+        <w:t>boid</w:t>
+      </w:r>
+      <w:r>
+        <w:t>’s</w:t>
+      </w:r>
+      <w:proofErr w:type="spellEnd"/>
+      <w:r>
+        <w:t xml:space="preserve"> current speed and current direction to create a line out from the </w:t>
+      </w:r>
+      <w:proofErr w:type="spellStart"/>
+      <w:r>
+        <w:t>boid</w:t>
+      </w:r>
+      <w:proofErr w:type="spellEnd"/>
+      <w:r>
+        <w:t>.</w:t>
+      </w:r>
+      <w:r>
+        <w:t xml:space="preserve"> To create these the </w:t>
+      </w:r>
+      <w:proofErr w:type="spellStart"/>
+      <w:r>
+        <w:t>boid</w:t>
+      </w:r>
+      <w:r>
+        <w:t>s</w:t>
+      </w:r>
+      <w:proofErr w:type="spellEnd"/>
+      <w:r>
+        <w:t xml:space="preserve"> have a secondary vertex buffer which uses a line list format to draw a line between two vertices. </w:t>
+      </w:r>
+      <w:r>
+        <w:t>Using the same line list vertex buffer the simulation</w:t>
+      </w:r>
+      <w:r>
+        <w:t xml:space="preserve"> also</w:t>
+      </w:r>
+      <w:r>
+        <w:t xml:space="preserve"> draws circles around </w:t>
+      </w:r>
+      <w:r>
+        <w:t>each</w:t>
+      </w:r>
+      <w:r>
+        <w:t xml:space="preserve"> waypoint </w:t>
+      </w:r>
+      <w:r>
+        <w:t xml:space="preserve">to indicate </w:t>
+      </w:r>
+      <w:r>
+        <w:t>it’s</w:t>
+      </w:r>
+      <w:r>
+        <w:t xml:space="preserve"> </w:t>
+      </w:r>
+      <w:r>
+        <w:t>area of effect.</w:t>
+      </w:r>
+    </w:p>
+    <w:p/>
     <w:p>
       <w:pPr>
         <w:pStyle w:val="Heading1"/>
@@ -2138,7 +2511,7 @@
                               <w:rStyle w:val="PageNumber"/>
                               <w:noProof/>
                             </w:rPr>
-                            <w:t>1</w:t>
+                            <w:t>4</w:t>
                           </w:r>
                           <w:r>
                             <w:rPr>
@@ -2199,7 +2572,7 @@
                         <w:rStyle w:val="PageNumber"/>
                         <w:noProof/>
                       </w:rPr>
-                      <w:t>1</w:t>
+                      <w:t>4</w:t>
                     </w:r>
                     <w:r>
                       <w:rPr>
@@ -4341,7 +4714,7 @@
 </file>
 
 <file path=customXml/itemProps2.xml><?xml version="1.0" encoding="utf-8"?>
-<ds:datastoreItem xmlns:ds="http://schemas.openxmlformats.org/officeDocument/2006/customXml" ds:itemID="{5B226FFA-9083-4885-8515-6BBB79057413}">
+<ds:datastoreItem xmlns:ds="http://schemas.openxmlformats.org/officeDocument/2006/customXml" ds:itemID="{0AECB995-4818-41C4-B1CC-E08FD223DC8E}">
   <ds:schemaRefs>
     <ds:schemaRef ds:uri="http://schemas.openxmlformats.org/officeDocument/2006/bibliography"/>
   </ds:schemaRefs>

</xml_diff>

<commit_message>
Cleaned up code + docs
Made everything look nicer
</commit_message>
<xml_diff>
--- a/Documentation.docx
+++ b/Documentation.docx
@@ -947,27 +947,67 @@
         <w:rPr>
           <w:sz w:val="22"/>
         </w:rPr>
-        <w:t>An area which has had a high number of studies focused around is predator-prey balance within an ecosystem. Almost all of the results point to the idea that as prey numbers increase, predator numbers increase and as predator numbers increase, prey numbers decrease. This keeps</w:t>
-      </w:r>
-      <w:r>
-        <w:rPr>
-          <w:sz w:val="22"/>
-        </w:rPr>
-        <w:t xml:space="preserve"> the ecosystem in constant flux. In the Princeton guide to ecology [5] </w:t>
-      </w:r>
-      <w:proofErr w:type="spellStart"/>
-      <w:r>
-        <w:rPr>
-          <w:sz w:val="22"/>
-        </w:rPr>
-        <w:t>Denno</w:t>
-      </w:r>
-      <w:proofErr w:type="spellEnd"/>
-      <w:r>
-        <w:rPr>
-          <w:sz w:val="22"/>
-        </w:rPr>
-        <w:t xml:space="preserve"> and Lewis outline this “</w:t>
+        <w:t>An area</w:t>
+      </w:r>
+      <w:r>
+        <w:rPr>
+          <w:sz w:val="22"/>
+        </w:rPr>
+        <w:t xml:space="preserve"> of interest</w:t>
+      </w:r>
+      <w:r>
+        <w:rPr>
+          <w:sz w:val="22"/>
+        </w:rPr>
+        <w:t xml:space="preserve"> which has </w:t>
+      </w:r>
+      <w:r>
+        <w:rPr>
+          <w:sz w:val="22"/>
+        </w:rPr>
+        <w:t xml:space="preserve">a high number of studies </w:t>
+      </w:r>
+      <w:r>
+        <w:rPr>
+          <w:sz w:val="22"/>
+        </w:rPr>
+        <w:t xml:space="preserve">is </w:t>
+      </w:r>
+      <w:r>
+        <w:rPr>
+          <w:sz w:val="22"/>
+        </w:rPr>
+        <w:t xml:space="preserve">predator-prey balance within an ecosystem. </w:t>
+      </w:r>
+      <w:r>
+        <w:rPr>
+          <w:sz w:val="22"/>
+        </w:rPr>
+        <w:t>T</w:t>
+      </w:r>
+      <w:r>
+        <w:rPr>
+          <w:sz w:val="22"/>
+        </w:rPr>
+        <w:t xml:space="preserve">he results </w:t>
+      </w:r>
+      <w:r>
+        <w:rPr>
+          <w:sz w:val="22"/>
+        </w:rPr>
+        <w:t xml:space="preserve">from various studies </w:t>
+      </w:r>
+      <w:r>
+        <w:rPr>
+          <w:sz w:val="22"/>
+        </w:rPr>
+        <w:t>point to the idea that as prey numbers increase, predator numbers increase and as predator numbers increase, prey numbers decrease. This keeps</w:t>
+      </w:r>
+      <w:r>
+        <w:rPr>
+          <w:sz w:val="22"/>
+        </w:rPr>
+        <w:t xml:space="preserve"> the ecosystem in constant flux. In the Princeton guide to ecology [5] Denno and Lewis outline this “</w:t>
       </w:r>
       <w:r>
         <w:rPr>
@@ -1052,21 +1092,6 @@
     </w:p>
     <w:p>
       <w:pPr>
-        <w:rPr>
-          <w:sz w:val="22"/>
-        </w:rPr>
-      </w:pPr>
-      <w:r>
-        <w:rPr>
-          <w:sz w:val="22"/>
-        </w:rPr>
-        <w:t xml:space="preserve">If my simulation </w:t>
-      </w:r>
-      <w:bookmarkStart w:id="0" w:name="_GoBack"/>
-      <w:bookmarkEnd w:id="0"/>
-    </w:p>
-    <w:p>
-      <w:pPr>
         <w:pBdr>
           <w:top w:val="single" w:sz="24" w:space="0" w:color="D9DFEF" w:themeColor="accent1" w:themeTint="33"/>
           <w:left w:val="single" w:sz="24" w:space="0" w:color="D9DFEF" w:themeColor="accent1" w:themeTint="33"/>
@@ -1101,62 +1126,22 @@
           <w:sz w:val="22"/>
           <w:szCs w:val="22"/>
         </w:rPr>
-        <w:t xml:space="preserve">In my research I discovered that the founder of </w:t>
-      </w:r>
-      <w:proofErr w:type="spellStart"/>
-      <w:r>
-        <w:rPr>
+        <w:t>In my research I discovered that the founder of boid simulations was Craig W. Reynolds. Craig published a paper in 1987 titled “</w:t>
+      </w:r>
+      <w:r>
+        <w:rPr>
+          <w:b/>
           <w:sz w:val="22"/>
           <w:szCs w:val="22"/>
         </w:rPr>
-        <w:t>boid</w:t>
-      </w:r>
-      <w:proofErr w:type="spellEnd"/>
+        <w:t>Flocks, Herds, and Schools: A Distributed Behavioral Model</w:t>
+      </w:r>
       <w:r>
         <w:rPr>
           <w:sz w:val="22"/>
           <w:szCs w:val="22"/>
         </w:rPr>
-        <w:t xml:space="preserve"> simulations was Craig W. Reynolds. Craig published a paper in 1987 titled “</w:t>
-      </w:r>
-      <w:r>
-        <w:rPr>
-          <w:b/>
-          <w:sz w:val="22"/>
-          <w:szCs w:val="22"/>
-        </w:rPr>
-        <w:t>Flocks, Herds, and Schools: A Distributed Behavioral Model</w:t>
-      </w:r>
-      <w:r>
-        <w:rPr>
-          <w:sz w:val="22"/>
-          <w:szCs w:val="22"/>
-        </w:rPr>
-        <w:t xml:space="preserve">” (REF 1). This was the first paper to talk about using computer graphics to simulate real-world flocking behavior. One specific section of his paper, which I think will heavily influence my </w:t>
-      </w:r>
-      <w:proofErr w:type="spellStart"/>
-      <w:r>
-        <w:rPr>
-          <w:sz w:val="22"/>
-          <w:szCs w:val="22"/>
-        </w:rPr>
-        <w:t>boid</w:t>
-      </w:r>
-      <w:proofErr w:type="spellEnd"/>
-      <w:r>
-        <w:rPr>
-          <w:sz w:val="22"/>
-          <w:szCs w:val="22"/>
-        </w:rPr>
-        <w:t xml:space="preserve"> system is the section labeled </w:t>
-      </w:r>
-      <w:r>
-        <w:rPr>
-          <w:sz w:val="22"/>
-          <w:szCs w:val="22"/>
-        </w:rPr>
-        <w:lastRenderedPageBreak/>
-        <w:t>“</w:t>
+        <w:t>” (REF 1). This was the first paper to talk about using computer graphics to simulate real-world flocking behavior. One specific section of his paper, which I think will heavily influence my boid system is the section labeled “</w:t>
       </w:r>
       <w:r>
         <w:rPr>
@@ -1190,19 +1175,9 @@
           <w:sz w:val="22"/>
           <w:szCs w:val="22"/>
         </w:rPr>
-        <w:t xml:space="preserve">Collision Avoidance: avoid collisions with nearby </w:t>
-      </w:r>
-      <w:proofErr w:type="spellStart"/>
-      <w:r>
-        <w:rPr>
-          <w:i/>
-          <w:iCs/>
-          <w:sz w:val="22"/>
-          <w:szCs w:val="22"/>
-        </w:rPr>
-        <w:t>flockmates</w:t>
-      </w:r>
-      <w:proofErr w:type="spellEnd"/>
+        <w:lastRenderedPageBreak/>
+        <w:t>Collision Avoidance: avoid collisions with nearby flockmates</w:t>
+      </w:r>
     </w:p>
     <w:p>
       <w:pPr>
@@ -1220,19 +1195,8 @@
           <w:sz w:val="22"/>
           <w:szCs w:val="22"/>
         </w:rPr>
-        <w:t xml:space="preserve">Velocity Matching: attempt to match velocity with nearby </w:t>
-      </w:r>
-      <w:proofErr w:type="spellStart"/>
-      <w:r>
-        <w:rPr>
-          <w:i/>
-          <w:iCs/>
-          <w:sz w:val="22"/>
-          <w:szCs w:val="22"/>
-        </w:rPr>
-        <w:t>flockmates</w:t>
-      </w:r>
-      <w:proofErr w:type="spellEnd"/>
+        <w:t>Velocity Matching: attempt to match velocity with nearby flockmates</w:t>
+      </w:r>
     </w:p>
     <w:p>
       <w:pPr>
@@ -1328,19 +1292,8 @@
           <w:sz w:val="22"/>
           <w:szCs w:val="22"/>
         </w:rPr>
-        <w:t xml:space="preserve">Flock Centering: attempt to stay close to nearby </w:t>
-      </w:r>
-      <w:proofErr w:type="spellStart"/>
-      <w:r>
-        <w:rPr>
-          <w:i/>
-          <w:iCs/>
-          <w:sz w:val="22"/>
-          <w:szCs w:val="22"/>
-        </w:rPr>
-        <w:t>flockmates</w:t>
-      </w:r>
-      <w:proofErr w:type="spellEnd"/>
+        <w:t>Flock Centering: attempt to stay close to nearby flockmates</w:t>
+      </w:r>
     </w:p>
     <w:p>
       <w:pPr>
@@ -1354,103 +1307,7 @@
           <w:sz w:val="22"/>
           <w:szCs w:val="22"/>
         </w:rPr>
-        <w:t xml:space="preserve">For each of these three behaviors I designed a section of code to replicate the behavior. I concluded that to simulate collision avoidance, each </w:t>
-      </w:r>
-      <w:proofErr w:type="spellStart"/>
-      <w:r>
-        <w:rPr>
-          <w:sz w:val="22"/>
-          <w:szCs w:val="22"/>
-        </w:rPr>
-        <w:t>boid</w:t>
-      </w:r>
-      <w:proofErr w:type="spellEnd"/>
-      <w:r>
-        <w:rPr>
-          <w:sz w:val="22"/>
-          <w:szCs w:val="22"/>
-        </w:rPr>
-        <w:t xml:space="preserve"> will have a force applied to it for each nearby </w:t>
-      </w:r>
-      <w:proofErr w:type="spellStart"/>
-      <w:r>
-        <w:rPr>
-          <w:sz w:val="22"/>
-          <w:szCs w:val="22"/>
-        </w:rPr>
-        <w:t>boid</w:t>
-      </w:r>
-      <w:proofErr w:type="spellEnd"/>
-      <w:r>
-        <w:rPr>
-          <w:sz w:val="22"/>
-          <w:szCs w:val="22"/>
-        </w:rPr>
-        <w:t xml:space="preserve">. The force will be created by calculating the vector from the nearby </w:t>
-      </w:r>
-      <w:proofErr w:type="spellStart"/>
-      <w:r>
-        <w:rPr>
-          <w:sz w:val="22"/>
-          <w:szCs w:val="22"/>
-        </w:rPr>
-        <w:t>boid</w:t>
-      </w:r>
-      <w:proofErr w:type="spellEnd"/>
-      <w:r>
-        <w:rPr>
-          <w:sz w:val="22"/>
-          <w:szCs w:val="22"/>
-        </w:rPr>
-        <w:t xml:space="preserve"> to the original </w:t>
-      </w:r>
-      <w:proofErr w:type="spellStart"/>
-      <w:r>
-        <w:rPr>
-          <w:sz w:val="22"/>
-          <w:szCs w:val="22"/>
-        </w:rPr>
-        <w:t>boid</w:t>
-      </w:r>
-      <w:proofErr w:type="spellEnd"/>
-      <w:r>
-        <w:rPr>
-          <w:sz w:val="22"/>
-          <w:szCs w:val="22"/>
-        </w:rPr>
-        <w:t xml:space="preserve">. I can then apply a scaled down version of this vector to the original </w:t>
-      </w:r>
-      <w:proofErr w:type="spellStart"/>
-      <w:r>
-        <w:rPr>
-          <w:sz w:val="22"/>
-          <w:szCs w:val="22"/>
-        </w:rPr>
-        <w:t>boid</w:t>
-      </w:r>
-      <w:proofErr w:type="spellEnd"/>
-      <w:r>
-        <w:rPr>
-          <w:sz w:val="22"/>
-          <w:szCs w:val="22"/>
-        </w:rPr>
-        <w:t xml:space="preserve"> to push it away from the nearby </w:t>
-      </w:r>
-      <w:proofErr w:type="spellStart"/>
-      <w:r>
-        <w:rPr>
-          <w:sz w:val="22"/>
-          <w:szCs w:val="22"/>
-        </w:rPr>
-        <w:t>boid</w:t>
-      </w:r>
-      <w:proofErr w:type="spellEnd"/>
-      <w:r>
-        <w:rPr>
-          <w:sz w:val="22"/>
-          <w:szCs w:val="22"/>
-        </w:rPr>
-        <w:t>.</w:t>
+        <w:t>For each of these three behaviors I designed a section of code to replicate the behavior. I concluded that to simulate collision avoidance, each boid will have a force applied to it for each nearby boid. The force will be created by calculating the vector from the nearby boid to the original boid. I can then apply a scaled down version of this vector to the original boid to push it away from the nearby boid.</w:t>
       </w:r>
     </w:p>
     <w:p>
@@ -1465,55 +1322,7 @@
           <w:sz w:val="22"/>
           <w:szCs w:val="22"/>
         </w:rPr>
-        <w:t xml:space="preserve">As for the velocity matching I will most likely take an average velocity of every </w:t>
-      </w:r>
-      <w:proofErr w:type="spellStart"/>
-      <w:r>
-        <w:rPr>
-          <w:sz w:val="22"/>
-          <w:szCs w:val="22"/>
-        </w:rPr>
-        <w:t>boid</w:t>
-      </w:r>
-      <w:proofErr w:type="spellEnd"/>
-      <w:r>
-        <w:rPr>
-          <w:sz w:val="22"/>
-          <w:szCs w:val="22"/>
-        </w:rPr>
-        <w:t xml:space="preserve"> in a localized area around each individual </w:t>
-      </w:r>
-      <w:proofErr w:type="spellStart"/>
-      <w:r>
-        <w:rPr>
-          <w:sz w:val="22"/>
-          <w:szCs w:val="22"/>
-        </w:rPr>
-        <w:t>boid</w:t>
-      </w:r>
-      <w:proofErr w:type="spellEnd"/>
-      <w:r>
-        <w:rPr>
-          <w:sz w:val="22"/>
-          <w:szCs w:val="22"/>
-        </w:rPr>
-        <w:t xml:space="preserve">. I will then apply a scaled-down version of this to each </w:t>
-      </w:r>
-      <w:proofErr w:type="spellStart"/>
-      <w:r>
-        <w:rPr>
-          <w:sz w:val="22"/>
-          <w:szCs w:val="22"/>
-        </w:rPr>
-        <w:t>boid</w:t>
-      </w:r>
-      <w:proofErr w:type="spellEnd"/>
-      <w:r>
-        <w:rPr>
-          <w:sz w:val="22"/>
-          <w:szCs w:val="22"/>
-        </w:rPr>
-        <w:t>.</w:t>
+        <w:t>As for the velocity matching I will most likely take an average velocity of every boid in a localized area around each individual boid. I will then apply a scaled-down version of this to each boid.</w:t>
       </w:r>
     </w:p>
     <w:p>
@@ -1528,55 +1337,7 @@
           <w:sz w:val="22"/>
           <w:szCs w:val="22"/>
         </w:rPr>
-        <w:t xml:space="preserve">I will perform a similar calculation for the flock centering. I will take an average location of all nearby </w:t>
-      </w:r>
-      <w:proofErr w:type="spellStart"/>
-      <w:r>
-        <w:rPr>
-          <w:sz w:val="22"/>
-          <w:szCs w:val="22"/>
-        </w:rPr>
-        <w:t>boids</w:t>
-      </w:r>
-      <w:proofErr w:type="spellEnd"/>
-      <w:r>
-        <w:rPr>
-          <w:sz w:val="22"/>
-          <w:szCs w:val="22"/>
-        </w:rPr>
-        <w:t xml:space="preserve"> and create a vector from the target </w:t>
-      </w:r>
-      <w:proofErr w:type="spellStart"/>
-      <w:r>
-        <w:rPr>
-          <w:sz w:val="22"/>
-          <w:szCs w:val="22"/>
-        </w:rPr>
-        <w:t>boid</w:t>
-      </w:r>
-      <w:proofErr w:type="spellEnd"/>
-      <w:r>
-        <w:rPr>
-          <w:sz w:val="22"/>
-          <w:szCs w:val="22"/>
-        </w:rPr>
-        <w:t xml:space="preserve"> to the average group location. I can then apply a scaled-down version of this vector to the target </w:t>
-      </w:r>
-      <w:proofErr w:type="spellStart"/>
-      <w:r>
-        <w:rPr>
-          <w:sz w:val="22"/>
-          <w:szCs w:val="22"/>
-        </w:rPr>
-        <w:t>boid</w:t>
-      </w:r>
-      <w:proofErr w:type="spellEnd"/>
-      <w:r>
-        <w:rPr>
-          <w:sz w:val="22"/>
-          <w:szCs w:val="22"/>
-        </w:rPr>
-        <w:t>.</w:t>
+        <w:t>I will perform a similar calculation for the flock centering. I will take an average location of all nearby boids and create a vector from the target boid to the average group location. I can then apply a scaled-down version of this vector to the target boid.</w:t>
       </w:r>
     </w:p>
     <w:p>
@@ -1591,23 +1352,7 @@
           <w:sz w:val="22"/>
           <w:szCs w:val="22"/>
         </w:rPr>
-        <w:t xml:space="preserve">In Craig’s paper he also mentions collision avoidance. He listed a couple of methods of making sure </w:t>
-      </w:r>
-      <w:proofErr w:type="spellStart"/>
-      <w:r>
-        <w:rPr>
-          <w:sz w:val="22"/>
-          <w:szCs w:val="22"/>
-        </w:rPr>
-        <w:t>boids</w:t>
-      </w:r>
-      <w:proofErr w:type="spellEnd"/>
-      <w:r>
-        <w:rPr>
-          <w:sz w:val="22"/>
-          <w:szCs w:val="22"/>
-        </w:rPr>
-        <w:t xml:space="preserve"> avoid obstacles. Steer-to-avoid is one method that Craig outlines:</w:t>
+        <w:t>In Craig’s paper he also mentions collision avoidance. He listed a couple of methods of making sure boids avoid obstacles. Steer-to-avoid is one method that Craig outlines:</w:t>
       </w:r>
     </w:p>
     <w:p>
@@ -1626,47 +1371,7 @@
           <w:sz w:val="22"/>
           <w:szCs w:val="22"/>
         </w:rPr>
-        <w:t xml:space="preserve">“The </w:t>
-      </w:r>
-      <w:proofErr w:type="spellStart"/>
-      <w:r>
-        <w:rPr>
-          <w:i/>
-          <w:iCs/>
-          <w:sz w:val="22"/>
-          <w:szCs w:val="22"/>
-        </w:rPr>
-        <w:t>boid</w:t>
-      </w:r>
-      <w:proofErr w:type="spellEnd"/>
-      <w:r>
-        <w:rPr>
-          <w:i/>
-          <w:iCs/>
-          <w:sz w:val="22"/>
-          <w:szCs w:val="22"/>
-        </w:rPr>
-        <w:t xml:space="preserve"> considers only obstacles directly in front of it. Working in local perspective space, it finds the silhouette edge of the obstacle closest to the point of eventual impact. A radial vector is computed which will aim the </w:t>
-      </w:r>
-      <w:proofErr w:type="spellStart"/>
-      <w:r>
-        <w:rPr>
-          <w:i/>
-          <w:iCs/>
-          <w:sz w:val="22"/>
-          <w:szCs w:val="22"/>
-        </w:rPr>
-        <w:t>boid</w:t>
-      </w:r>
-      <w:proofErr w:type="spellEnd"/>
-      <w:r>
-        <w:rPr>
-          <w:i/>
-          <w:iCs/>
-          <w:sz w:val="22"/>
-          <w:szCs w:val="22"/>
-        </w:rPr>
-        <w:t xml:space="preserve"> at a point one body length beyond that silhouette edge.”</w:t>
+        <w:t>“The boid considers only obstacles directly in front of it. Working in local perspective space, it finds the silhouette edge of the obstacle closest to the point of eventual impact. A radial vector is computed which will aim the boid at a point one body length beyond that silhouette edge.”</w:t>
       </w:r>
     </w:p>
     <w:p>
@@ -1702,29 +1407,7 @@
           <w:sz w:val="22"/>
           <w:szCs w:val="22"/>
         </w:rPr>
-        <w:t xml:space="preserve">“The force field model postulates a field of repulsion force emanating from the obstacle out into space; the </w:t>
-      </w:r>
-      <w:proofErr w:type="spellStart"/>
-      <w:r>
-        <w:rPr>
-          <w:i/>
-          <w:iCs/>
-          <w:color w:val="000000"/>
-          <w:sz w:val="22"/>
-          <w:szCs w:val="22"/>
-        </w:rPr>
-        <w:t>boids</w:t>
-      </w:r>
-      <w:proofErr w:type="spellEnd"/>
-      <w:r>
-        <w:rPr>
-          <w:i/>
-          <w:iCs/>
-          <w:color w:val="000000"/>
-          <w:sz w:val="22"/>
-          <w:szCs w:val="22"/>
-        </w:rPr>
-        <w:t xml:space="preserve"> are increasingly repulsed as they get closer to the obstacle.”</w:t>
+        <w:t>“The force field model postulates a field of repulsion force emanating from the obstacle out into space; the boids are increasingly repulsed as they get closer to the obstacle.”</w:t>
       </w:r>
     </w:p>
     <w:p>
@@ -1821,23 +1504,8 @@
         <w:rPr>
           <w:sz w:val="22"/>
         </w:rPr>
-        <w:t xml:space="preserve">The first iteration of my </w:t>
-      </w:r>
-      <w:proofErr w:type="spellStart"/>
-      <w:r>
-        <w:rPr>
-          <w:sz w:val="22"/>
-        </w:rPr>
-        <w:t>boid</w:t>
-      </w:r>
-      <w:proofErr w:type="spellEnd"/>
-      <w:r>
-        <w:rPr>
-          <w:sz w:val="22"/>
-        </w:rPr>
-        <w:t xml:space="preserve"> simulation had a </w:t>
-      </w:r>
-      <w:proofErr w:type="spellStart"/>
+        <w:t xml:space="preserve">The first iteration of my boid simulation had a </w:t>
+      </w:r>
       <w:r>
         <w:rPr>
           <w:b/>
@@ -1846,14 +1514,12 @@
         </w:rPr>
         <w:t>predatorBoid</w:t>
       </w:r>
-      <w:proofErr w:type="spellEnd"/>
       <w:r>
         <w:rPr>
           <w:sz w:val="22"/>
         </w:rPr>
         <w:t xml:space="preserve"> class and a </w:t>
       </w:r>
-      <w:proofErr w:type="spellStart"/>
       <w:r>
         <w:rPr>
           <w:b/>
@@ -1862,14 +1528,12 @@
         </w:rPr>
         <w:t>preyBoid</w:t>
       </w:r>
-      <w:proofErr w:type="spellEnd"/>
       <w:r>
         <w:rPr>
           <w:sz w:val="22"/>
         </w:rPr>
         <w:t xml:space="preserve"> class. I quickly realized that this was unnecessary as both classes were almost identical, except for the polarity of the forces applied being reversed. Therefore I merged both classes into a parent class </w:t>
       </w:r>
-      <w:proofErr w:type="spellStart"/>
       <w:r>
         <w:rPr>
           <w:b/>
@@ -1878,14 +1542,12 @@
         </w:rPr>
         <w:t>Boid</w:t>
       </w:r>
-      <w:proofErr w:type="spellEnd"/>
       <w:r>
         <w:rPr>
           <w:sz w:val="22"/>
         </w:rPr>
         <w:t xml:space="preserve">. This class had a </w:t>
       </w:r>
-      <w:proofErr w:type="spellStart"/>
       <w:r>
         <w:rPr>
           <w:b/>
@@ -1894,14 +1556,12 @@
         </w:rPr>
         <w:t>BoidType</w:t>
       </w:r>
-      <w:proofErr w:type="spellEnd"/>
       <w:r>
         <w:rPr>
           <w:sz w:val="22"/>
         </w:rPr>
         <w:t xml:space="preserve"> enumerator class which dictates the hierarchy of the food chain. For example, one simple setup of the </w:t>
       </w:r>
-      <w:proofErr w:type="spellStart"/>
       <w:r>
         <w:rPr>
           <w:b/>
@@ -1910,7 +1570,6 @@
         </w:rPr>
         <w:t>BoidType</w:t>
       </w:r>
-      <w:proofErr w:type="spellEnd"/>
       <w:r>
         <w:rPr>
           <w:sz w:val="22"/>
@@ -1928,44 +1587,8 @@
         <w:rPr>
           <w:sz w:val="22"/>
         </w:rPr>
-        <w:t xml:space="preserve">[0] </w:t>
-      </w:r>
-      <w:proofErr w:type="spellStart"/>
-      <w:r>
-        <w:rPr>
-          <w:sz w:val="22"/>
-        </w:rPr>
-        <w:t>boid_OBSTACLE</w:t>
-      </w:r>
-      <w:proofErr w:type="spellEnd"/>
-      <w:r>
-        <w:rPr>
-          <w:sz w:val="22"/>
-        </w:rPr>
-        <w:t xml:space="preserve">, [1] </w:t>
-      </w:r>
-      <w:proofErr w:type="spellStart"/>
-      <w:r>
-        <w:rPr>
-          <w:sz w:val="22"/>
-        </w:rPr>
-        <w:t>boid_WILDEBEEST</w:t>
-      </w:r>
-      <w:proofErr w:type="spellEnd"/>
-      <w:r>
-        <w:rPr>
-          <w:sz w:val="22"/>
-        </w:rPr>
-        <w:t xml:space="preserve">, [2] </w:t>
-      </w:r>
-      <w:proofErr w:type="spellStart"/>
-      <w:r>
-        <w:rPr>
-          <w:sz w:val="22"/>
-        </w:rPr>
-        <w:t>boid_LION</w:t>
-      </w:r>
-      <w:proofErr w:type="spellEnd"/>
+        <w:t>[0] boid_OBSTACLE, [1] boid_WILDEBEEST, [2] boid_LION</w:t>
+      </w:r>
     </w:p>
     <w:p>
       <w:pPr>
@@ -1977,175 +1600,7 @@
         <w:rPr>
           <w:sz w:val="22"/>
         </w:rPr>
-        <w:t xml:space="preserve">In this instance, any </w:t>
-      </w:r>
-      <w:proofErr w:type="spellStart"/>
-      <w:r>
-        <w:rPr>
-          <w:sz w:val="22"/>
-        </w:rPr>
-        <w:t>boid</w:t>
-      </w:r>
-      <w:proofErr w:type="spellEnd"/>
-      <w:r>
-        <w:rPr>
-          <w:sz w:val="22"/>
-        </w:rPr>
-        <w:t xml:space="preserve"> with their </w:t>
-      </w:r>
-      <w:proofErr w:type="spellStart"/>
-      <w:r>
-        <w:rPr>
-          <w:sz w:val="22"/>
-        </w:rPr>
-        <w:t>BoidType</w:t>
-      </w:r>
-      <w:proofErr w:type="spellEnd"/>
-      <w:r>
-        <w:rPr>
-          <w:sz w:val="22"/>
-        </w:rPr>
-        <w:t xml:space="preserve"> set to [1] or [2] will avoid any </w:t>
-      </w:r>
-      <w:proofErr w:type="spellStart"/>
-      <w:r>
-        <w:rPr>
-          <w:sz w:val="22"/>
-        </w:rPr>
-        <w:t>boid</w:t>
-      </w:r>
-      <w:proofErr w:type="spellEnd"/>
-      <w:r>
-        <w:rPr>
-          <w:sz w:val="22"/>
-        </w:rPr>
-        <w:t xml:space="preserve"> with their </w:t>
-      </w:r>
-      <w:proofErr w:type="spellStart"/>
-      <w:r>
-        <w:rPr>
-          <w:sz w:val="22"/>
-        </w:rPr>
-        <w:t>BoidType</w:t>
-      </w:r>
-      <w:proofErr w:type="spellEnd"/>
-      <w:r>
-        <w:rPr>
-          <w:sz w:val="22"/>
-        </w:rPr>
-        <w:t xml:space="preserve"> set to [0]. Furthermore, </w:t>
-      </w:r>
-      <w:proofErr w:type="spellStart"/>
-      <w:r>
-        <w:rPr>
-          <w:sz w:val="22"/>
-        </w:rPr>
-        <w:t>boids</w:t>
-      </w:r>
-      <w:proofErr w:type="spellEnd"/>
-      <w:r>
-        <w:rPr>
-          <w:sz w:val="22"/>
-        </w:rPr>
-        <w:t xml:space="preserve"> with </w:t>
-      </w:r>
-      <w:proofErr w:type="spellStart"/>
-      <w:r>
-        <w:rPr>
-          <w:sz w:val="22"/>
-        </w:rPr>
-        <w:t>BoidType</w:t>
-      </w:r>
-      <w:proofErr w:type="spellEnd"/>
-      <w:r>
-        <w:rPr>
-          <w:sz w:val="22"/>
-        </w:rPr>
-        <w:t xml:space="preserve"> [2] will be attracted to </w:t>
-      </w:r>
-      <w:proofErr w:type="spellStart"/>
-      <w:r>
-        <w:rPr>
-          <w:sz w:val="22"/>
-        </w:rPr>
-        <w:t>boids</w:t>
-      </w:r>
-      <w:proofErr w:type="spellEnd"/>
-      <w:r>
-        <w:rPr>
-          <w:sz w:val="22"/>
-        </w:rPr>
-        <w:t xml:space="preserve"> of </w:t>
-      </w:r>
-      <w:proofErr w:type="spellStart"/>
-      <w:r>
-        <w:rPr>
-          <w:sz w:val="22"/>
-        </w:rPr>
-        <w:t>BoidType</w:t>
-      </w:r>
-      <w:proofErr w:type="spellEnd"/>
-      <w:r>
-        <w:rPr>
-          <w:sz w:val="22"/>
-        </w:rPr>
-        <w:t xml:space="preserve"> [1]. This attraction is directly inversed for the relationship between </w:t>
-      </w:r>
-      <w:proofErr w:type="spellStart"/>
-      <w:r>
-        <w:rPr>
-          <w:sz w:val="22"/>
-        </w:rPr>
-        <w:t>BoidType</w:t>
-      </w:r>
-      <w:proofErr w:type="spellEnd"/>
-      <w:r>
-        <w:rPr>
-          <w:sz w:val="22"/>
-        </w:rPr>
-        <w:t xml:space="preserve"> [1] and </w:t>
-      </w:r>
-      <w:proofErr w:type="spellStart"/>
-      <w:r>
-        <w:rPr>
-          <w:sz w:val="22"/>
-        </w:rPr>
-        <w:t>BoidType</w:t>
-      </w:r>
-      <w:proofErr w:type="spellEnd"/>
-      <w:r>
-        <w:rPr>
-          <w:sz w:val="22"/>
-        </w:rPr>
-        <w:t xml:space="preserve"> [2]. This ultimately results in </w:t>
-      </w:r>
-      <w:proofErr w:type="spellStart"/>
-      <w:r>
-        <w:rPr>
-          <w:sz w:val="22"/>
-        </w:rPr>
-        <w:t>BoidType</w:t>
-      </w:r>
-      <w:proofErr w:type="spellEnd"/>
-      <w:r>
-        <w:rPr>
-          <w:sz w:val="22"/>
-        </w:rPr>
-        <w:t xml:space="preserve"> [2] being the sole predator type, which hunts </w:t>
-      </w:r>
-      <w:proofErr w:type="spellStart"/>
-      <w:r>
-        <w:rPr>
-          <w:sz w:val="22"/>
-        </w:rPr>
-        <w:t>BoidType</w:t>
-      </w:r>
-      <w:proofErr w:type="spellEnd"/>
-      <w:r>
-        <w:rPr>
-          <w:sz w:val="22"/>
-        </w:rPr>
-        <w:t xml:space="preserve"> [1].</w:t>
+        <w:t>In this instance, any boid with their BoidType set to [1] or [2] will avoid any boid with their BoidType set to [0]. Furthermore, boids with BoidType [2] will be attracted to boids of BoidType [1]. This attraction is directly inversed for the relationship between BoidType [1] and BoidType [2]. This ultimately results in BoidType [2] being the sole predator type, which hunts BoidType [1].</w:t>
       </w:r>
     </w:p>
     <w:p>
@@ -2210,7 +1665,7 @@
           </mc:Choice>
           <mc:Fallback>
             <w:pict>
-              <v:oval w14:anchorId="0F9B1D1B" id="Oval 17" o:spid="_x0000_s1026" style="position:absolute;margin-left:111.05pt;margin-top:38.55pt;width:28.5pt;height:28.5pt;z-index:251676672;visibility:visible;mso-wrap-style:square;mso-wrap-distance-left:9pt;mso-wrap-distance-top:0;mso-wrap-distance-right:9pt;mso-wrap-distance-bottom:0;mso-position-horizontal:absolute;mso-position-horizontal-relative:text;mso-position-vertical:absolute;mso-position-vertical-relative:text;v-text-anchor:middle" o:gfxdata="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" fillcolor="windowText" strokeweight="1pt">
+              <v:oval w14:anchorId="4F7FFA7E" id="Oval 17" o:spid="_x0000_s1026" style="position:absolute;margin-left:111.05pt;margin-top:38.55pt;width:28.5pt;height:28.5pt;z-index:251676672;visibility:visible;mso-wrap-style:square;mso-wrap-distance-left:9pt;mso-wrap-distance-top:0;mso-wrap-distance-right:9pt;mso-wrap-distance-bottom:0;mso-position-horizontal:absolute;mso-position-horizontal-relative:text;mso-position-vertical:absolute;mso-position-vertical-relative:text;v-text-anchor:middle" o:gfxdata="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" fillcolor="windowText" strokeweight="1pt">
                 <v:stroke joinstyle="miter"/>
               </v:oval>
             </w:pict>
@@ -2368,7 +1823,7 @@
           </mc:Choice>
           <mc:Fallback>
             <w:pict>
-              <v:shapetype w14:anchorId="7390393E" id="_x0000_t13" coordsize="21600,21600" o:spt="13" adj="16200,5400" path="m@0,l@0@1,0@1,0@2@0@2@0,21600,21600,10800xe">
+              <v:shapetype w14:anchorId="572DFAD1" id="_x0000_t13" coordsize="21600,21600" o:spt="13" adj="16200,5400" path="m@0,l@0@1,0@1,0@2@0@2@0,21600,21600,10800xe">
                 <v:stroke joinstyle="miter"/>
                 <v:formulas>
                   <v:f eqn="val #0"/>
@@ -2456,7 +1911,7 @@
           </mc:Choice>
           <mc:Fallback>
             <w:pict>
-              <v:shape w14:anchorId="0ACE77E5" id="Right Arrow 15" o:spid="_x0000_s1026" type="#_x0000_t13" style="position:absolute;margin-left:218.95pt;margin-top:54.45pt;width:16.1pt;height:10.25pt;rotation:150;z-index:251675648;visibility:visible;mso-wrap-style:square;mso-width-percent:0;mso-height-percent:0;mso-wrap-distance-left:9pt;mso-wrap-distance-top:0;mso-wrap-distance-right:9pt;mso-wrap-distance-bottom:0;mso-position-horizontal:absolute;mso-position-horizontal-relative:text;mso-position-vertical:absolute;mso-position-vertical-relative:text;mso-width-percent:0;mso-height-percent:0;mso-width-relative:margin;mso-height-relative:margin;v-text-anchor:middle" o:gfxdata="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" adj="14724" fillcolor="#4a66ac" strokecolor="#34497d" strokeweight="1pt"/>
+              <v:shape w14:anchorId="28FB30B1" id="Right Arrow 15" o:spid="_x0000_s1026" type="#_x0000_t13" style="position:absolute;margin-left:218.95pt;margin-top:54.45pt;width:16.1pt;height:10.25pt;rotation:150;z-index:251675648;visibility:visible;mso-wrap-style:square;mso-width-percent:0;mso-height-percent:0;mso-wrap-distance-left:9pt;mso-wrap-distance-top:0;mso-wrap-distance-right:9pt;mso-wrap-distance-bottom:0;mso-position-horizontal:absolute;mso-position-horizontal-relative:text;mso-position-vertical:absolute;mso-position-vertical-relative:text;mso-width-percent:0;mso-height-percent:0;mso-width-relative:margin;mso-height-relative:margin;v-text-anchor:middle" o:gfxdata="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" adj="14724" fillcolor="#4a66ac" strokecolor="#34497d" strokeweight="1pt"/>
             </w:pict>
           </mc:Fallback>
         </mc:AlternateContent>
@@ -2610,7 +2065,7 @@
           </mc:Choice>
           <mc:Fallback>
             <w:pict>
-              <v:shape w14:anchorId="7C24B0AA" id="Right Arrow 18" o:spid="_x0000_s1026" type="#_x0000_t13" style="position:absolute;margin-left:141.2pt;margin-top:27.85pt;width:16.1pt;height:10.25pt;rotation:-2345757fd;z-index:251677696;visibility:visible;mso-wrap-style:square;mso-width-percent:0;mso-height-percent:0;mso-wrap-distance-left:9pt;mso-wrap-distance-top:0;mso-wrap-distance-right:9pt;mso-wrap-distance-bottom:0;mso-position-horizontal:absolute;mso-position-horizontal-relative:text;mso-position-vertical:absolute;mso-position-vertical-relative:text;mso-width-percent:0;mso-height-percent:0;mso-width-relative:margin;mso-height-relative:margin;v-text-anchor:middle" o:gfxdata="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" adj="14724" fillcolor="#4a66ac" strokecolor="#34497d" strokeweight="1pt"/>
+              <v:shape w14:anchorId="49483B9F" id="Right Arrow 18" o:spid="_x0000_s1026" type="#_x0000_t13" style="position:absolute;margin-left:141.2pt;margin-top:27.85pt;width:16.1pt;height:10.25pt;rotation:-2345757fd;z-index:251677696;visibility:visible;mso-wrap-style:square;mso-width-percent:0;mso-height-percent:0;mso-wrap-distance-left:9pt;mso-wrap-distance-top:0;mso-wrap-distance-right:9pt;mso-wrap-distance-bottom:0;mso-position-horizontal:absolute;mso-position-horizontal-relative:text;mso-position-vertical:absolute;mso-position-vertical-relative:text;mso-width-percent:0;mso-height-percent:0;mso-width-relative:margin;mso-height-relative:margin;v-text-anchor:middle" o:gfxdata="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" adj="14724" fillcolor="#4a66ac" strokecolor="#34497d" strokeweight="1pt"/>
             </w:pict>
           </mc:Fallback>
         </mc:AlternateContent>
@@ -2682,7 +2137,7 @@
           </mc:Choice>
           <mc:Fallback>
             <w:pict>
-              <v:shape w14:anchorId="0DFBD85A" id="Right Arrow 19" o:spid="_x0000_s1026" type="#_x0000_t13" style="position:absolute;margin-left:141.25pt;margin-top:63.6pt;width:16.1pt;height:10.25pt;rotation:30;z-index:251678720;visibility:visible;mso-wrap-style:square;mso-width-percent:0;mso-height-percent:0;mso-wrap-distance-left:9pt;mso-wrap-distance-top:0;mso-wrap-distance-right:9pt;mso-wrap-distance-bottom:0;mso-position-horizontal:absolute;mso-position-horizontal-relative:text;mso-position-vertical:absolute;mso-position-vertical-relative:text;mso-width-percent:0;mso-height-percent:0;mso-width-relative:margin;mso-height-relative:margin;v-text-anchor:middle" o:gfxdata="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" adj="14724" fillcolor="#4a66ac" strokecolor="#34497d" strokeweight="1pt"/>
+              <v:shape w14:anchorId="149D0176" id="Right Arrow 19" o:spid="_x0000_s1026" type="#_x0000_t13" style="position:absolute;margin-left:141.25pt;margin-top:63.6pt;width:16.1pt;height:10.25pt;rotation:30;z-index:251678720;visibility:visible;mso-wrap-style:square;mso-width-percent:0;mso-height-percent:0;mso-wrap-distance-left:9pt;mso-wrap-distance-top:0;mso-wrap-distance-right:9pt;mso-wrap-distance-bottom:0;mso-position-horizontal:absolute;mso-position-horizontal-relative:text;mso-position-vertical:absolute;mso-position-vertical-relative:text;mso-width-percent:0;mso-height-percent:0;mso-width-relative:margin;mso-height-relative:margin;v-text-anchor:middle" o:gfxdata="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" adj="14724" fillcolor="#4a66ac" strokecolor="#34497d" strokeweight="1pt"/>
             </w:pict>
           </mc:Fallback>
         </mc:AlternateContent>
@@ -2754,7 +2209,7 @@
           </mc:Choice>
           <mc:Fallback>
             <w:pict>
-              <v:shape w14:anchorId="1E0C0AB4" id="Right Arrow 13" o:spid="_x0000_s1026" type="#_x0000_t13" style="position:absolute;margin-left:289.9pt;margin-top:42.1pt;width:29.5pt;height:18.8pt;rotation:180;z-index:251672576;visibility:visible;mso-wrap-style:square;mso-width-percent:0;mso-height-percent:0;mso-wrap-distance-left:9pt;mso-wrap-distance-top:0;mso-wrap-distance-right:9pt;mso-wrap-distance-bottom:0;mso-position-horizontal:absolute;mso-position-horizontal-relative:text;mso-position-vertical:absolute;mso-position-vertical-relative:text;mso-width-percent:0;mso-height-percent:0;mso-width-relative:margin;mso-height-relative:margin;v-text-anchor:middle" o:gfxdata="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" adj="14717" fillcolor="#4a66ac" strokecolor="#34497d" strokeweight="1pt"/>
+              <v:shape w14:anchorId="5B6CA838" id="Right Arrow 13" o:spid="_x0000_s1026" type="#_x0000_t13" style="position:absolute;margin-left:289.9pt;margin-top:42.1pt;width:29.5pt;height:18.8pt;rotation:180;z-index:251672576;visibility:visible;mso-wrap-style:square;mso-width-percent:0;mso-height-percent:0;mso-wrap-distance-left:9pt;mso-wrap-distance-top:0;mso-wrap-distance-right:9pt;mso-wrap-distance-bottom:0;mso-position-horizontal:absolute;mso-position-horizontal-relative:text;mso-position-vertical:absolute;mso-position-vertical-relative:text;mso-width-percent:0;mso-height-percent:0;mso-width-relative:margin;mso-height-relative:margin;v-text-anchor:middle" o:gfxdata="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" adj="14717" fillcolor="#4a66ac" strokecolor="#34497d" strokeweight="1pt"/>
             </w:pict>
           </mc:Fallback>
         </mc:AlternateContent>
@@ -2832,6 +2287,21 @@
     <w:p/>
     <w:p>
       <w:pPr>
+        <w:rPr>
+          <w:caps/>
+          <w:spacing w:val="15"/>
+        </w:rPr>
+      </w:pPr>
+      <w:r>
+        <w:rPr>
+          <w:caps/>
+          <w:spacing w:val="15"/>
+        </w:rPr>
+        <w:br w:type="page"/>
+      </w:r>
+    </w:p>
+    <w:p>
+      <w:pPr>
         <w:pBdr>
           <w:top w:val="single" w:sz="24" w:space="0" w:color="D9DFEF" w:themeColor="accent1" w:themeTint="33"/>
           <w:left w:val="single" w:sz="24" w:space="0" w:color="D9DFEF" w:themeColor="accent1" w:themeTint="33"/>
@@ -2851,6 +2321,7 @@
           <w:caps/>
           <w:spacing w:val="15"/>
         </w:rPr>
+        <w:lastRenderedPageBreak/>
         <w:t>Debug Iterations</w:t>
       </w:r>
     </w:p>
@@ -2865,7 +2336,6 @@
           <w:noProof/>
           <w:lang w:val="en-GB" w:eastAsia="en-GB"/>
         </w:rPr>
-        <w:lastRenderedPageBreak/>
         <w:drawing>
           <wp:inline distT="0" distB="0" distL="0" distR="0" wp14:anchorId="5626D9A1" wp14:editId="2B77DDA4">
             <wp:extent cx="5943600" cy="3343275"/>
@@ -2975,14 +2445,128 @@
         <w:rPr>
           <w:sz w:val="22"/>
         </w:rPr>
-        <w:t xml:space="preserve">The latest version of the GUI removed the clickable “buttons” and instead opted for a more keyboard-centralized interface. The debug menu starts with a couple of true/false statements to display whether the </w:t>
-      </w:r>
-      <w:r>
-        <w:rPr>
-          <w:sz w:val="22"/>
-        </w:rPr>
         <w:lastRenderedPageBreak/>
-        <w:t>simulation parameters have been loaded from file and if the mouse is being used as an obstacle. The next section lists all of the available controls for the simulation with a short description of what the action does. The next section lists all of the simulation parameters. This section no longer is intractable via mouse. The reason for this is that it was more hassle than it was worth to implement scaling clickable buttons. The user can now press a key to open the data file which holds the simulation parameters. The user can edit these parameters and close the text file to have the changes take effect instantly within the simulation.</w:t>
+        <w:t xml:space="preserve">The </w:t>
+      </w:r>
+      <w:r>
+        <w:rPr>
+          <w:sz w:val="22"/>
+        </w:rPr>
+        <w:t>next</w:t>
+      </w:r>
+      <w:r>
+        <w:rPr>
+          <w:sz w:val="22"/>
+        </w:rPr>
+        <w:t xml:space="preserve"> version of the GUI removed the clickable “buttons” and instead opted for a more keyboard-centralized interface. The debug menu </w:t>
+      </w:r>
+      <w:r>
+        <w:rPr>
+          <w:sz w:val="22"/>
+        </w:rPr>
+        <w:t>started</w:t>
+      </w:r>
+      <w:r>
+        <w:rPr>
+          <w:sz w:val="22"/>
+        </w:rPr>
+        <w:t xml:space="preserve"> with a couple of true/false statements to display whether the simulation parameters have been loaded from file and if the mouse is being used as an obstacle. The next section </w:t>
+      </w:r>
+      <w:r>
+        <w:rPr>
+          <w:sz w:val="22"/>
+        </w:rPr>
+        <w:t>listed</w:t>
+      </w:r>
+      <w:r>
+        <w:rPr>
+          <w:sz w:val="22"/>
+        </w:rPr>
+        <w:t xml:space="preserve"> all of the available controls for the simulation with a short description of what the action does. The next section </w:t>
+      </w:r>
+      <w:r>
+        <w:rPr>
+          <w:sz w:val="22"/>
+        </w:rPr>
+        <w:t>listed</w:t>
+      </w:r>
+      <w:r>
+        <w:rPr>
+          <w:sz w:val="22"/>
+        </w:rPr>
+        <w:t xml:space="preserve"> all of the simulation parameters. This section </w:t>
+      </w:r>
+      <w:r>
+        <w:rPr>
+          <w:sz w:val="22"/>
+        </w:rPr>
+        <w:t xml:space="preserve">became </w:t>
+      </w:r>
+      <w:r>
+        <w:rPr>
+          <w:sz w:val="22"/>
+        </w:rPr>
+        <w:t xml:space="preserve">no longer </w:t>
+      </w:r>
+      <w:r>
+        <w:rPr>
+          <w:sz w:val="22"/>
+        </w:rPr>
+        <w:t>inter</w:t>
+      </w:r>
+      <w:r>
+        <w:rPr>
+          <w:sz w:val="22"/>
+        </w:rPr>
+        <w:t>act</w:t>
+      </w:r>
+      <w:r>
+        <w:rPr>
+          <w:sz w:val="22"/>
+        </w:rPr>
+        <w:t>-</w:t>
+      </w:r>
+      <w:r>
+        <w:rPr>
+          <w:sz w:val="22"/>
+        </w:rPr>
+        <w:t xml:space="preserve">able via mouse. The user </w:t>
+      </w:r>
+      <w:r>
+        <w:rPr>
+          <w:sz w:val="22"/>
+        </w:rPr>
+        <w:t>could</w:t>
+      </w:r>
+      <w:r>
+        <w:rPr>
+          <w:sz w:val="22"/>
+        </w:rPr>
+        <w:t xml:space="preserve"> </w:t>
+      </w:r>
+      <w:r>
+        <w:rPr>
+          <w:sz w:val="22"/>
+        </w:rPr>
+        <w:t>instead</w:t>
+      </w:r>
+      <w:r>
+        <w:rPr>
+          <w:sz w:val="22"/>
+        </w:rPr>
+        <w:t xml:space="preserve"> press a key to open the data file which holds the simulation parameters. The user </w:t>
+      </w:r>
+      <w:r>
+        <w:rPr>
+          <w:sz w:val="22"/>
+        </w:rPr>
+        <w:t>could</w:t>
+      </w:r>
+      <w:r>
+        <w:rPr>
+          <w:sz w:val="22"/>
+        </w:rPr>
+        <w:t xml:space="preserve"> edit these parameters and close the text file to have the changes take effect instantly within the simulation.</w:t>
       </w:r>
     </w:p>
     <w:p>
@@ -2995,90 +2579,62 @@
         <w:rPr>
           <w:sz w:val="22"/>
         </w:rPr>
-        <w:t xml:space="preserve">Another noticeable change is the addition of force indicators for each </w:t>
-      </w:r>
-      <w:proofErr w:type="spellStart"/>
-      <w:r>
-        <w:rPr>
-          <w:sz w:val="22"/>
-        </w:rPr>
-        <w:t>boid</w:t>
-      </w:r>
-      <w:proofErr w:type="spellEnd"/>
-      <w:r>
-        <w:rPr>
-          <w:sz w:val="22"/>
-        </w:rPr>
-        <w:t xml:space="preserve">. These use the </w:t>
-      </w:r>
-      <w:proofErr w:type="spellStart"/>
-      <w:r>
-        <w:rPr>
-          <w:sz w:val="22"/>
-        </w:rPr>
-        <w:t>boid’s</w:t>
-      </w:r>
-      <w:proofErr w:type="spellEnd"/>
-      <w:r>
-        <w:rPr>
-          <w:sz w:val="22"/>
-        </w:rPr>
-        <w:t xml:space="preserve"> current speed and current direction to create a line out from the </w:t>
-      </w:r>
-      <w:proofErr w:type="spellStart"/>
-      <w:r>
-        <w:rPr>
-          <w:sz w:val="22"/>
-        </w:rPr>
-        <w:t>boid</w:t>
-      </w:r>
-      <w:proofErr w:type="spellEnd"/>
-      <w:r>
-        <w:rPr>
-          <w:sz w:val="22"/>
-        </w:rPr>
-        <w:t xml:space="preserve">. To create these the </w:t>
-      </w:r>
-      <w:proofErr w:type="spellStart"/>
-      <w:r>
-        <w:rPr>
-          <w:sz w:val="22"/>
-        </w:rPr>
-        <w:t>boids</w:t>
-      </w:r>
-      <w:proofErr w:type="spellEnd"/>
-      <w:r>
-        <w:rPr>
-          <w:sz w:val="22"/>
-        </w:rPr>
-        <w:t xml:space="preserve"> have a secondary vertex buffer which uses a line list format to draw a line between two vertices. Using the same line list vertex buffer the simulation also draws circles around each waypoint to indicate </w:t>
-      </w:r>
-      <w:proofErr w:type="gramStart"/>
-      <w:r>
-        <w:rPr>
-          <w:sz w:val="22"/>
-        </w:rPr>
-        <w:t>it’s</w:t>
-      </w:r>
-      <w:proofErr w:type="gramEnd"/>
-      <w:r>
-        <w:rPr>
-          <w:sz w:val="22"/>
-        </w:rPr>
-        <w:t xml:space="preserve"> area of effect.</w:t>
+        <w:t xml:space="preserve">Another noticeable change </w:t>
+      </w:r>
+      <w:r>
+        <w:rPr>
+          <w:sz w:val="22"/>
+        </w:rPr>
+        <w:t xml:space="preserve">in this rendition </w:t>
+      </w:r>
+      <w:r>
+        <w:rPr>
+          <w:sz w:val="22"/>
+        </w:rPr>
+        <w:t>is the addition of force indicators for each boid. These use the boid’s current speed and current direction to create a line out from the boid. To create these the boids have a secondary vertex buffer which uses a line list format to draw a line between two vertices. Using the same line list vertex buffer the simulation also draws circles around each waypoint to indicate it’s area of effect.</w:t>
       </w:r>
     </w:p>
     <w:p>
+      <w:pPr>
+        <w:rPr>
+          <w:noProof/>
+          <w:sz w:val="22"/>
+          <w:lang w:val="en-GB" w:eastAsia="en-GB"/>
+        </w:rPr>
+      </w:pPr>
+      <w:r>
+        <w:rPr>
+          <w:noProof/>
+          <w:sz w:val="22"/>
+          <w:lang w:val="en-GB" w:eastAsia="en-GB"/>
+        </w:rPr>
+        <w:t xml:space="preserve">After reviewing both of these versions of interface, I concluded that </w:t>
+      </w:r>
+      <w:r>
+        <w:rPr>
+          <w:noProof/>
+          <w:sz w:val="22"/>
+          <w:lang w:val="en-GB" w:eastAsia="en-GB"/>
+        </w:rPr>
+        <w:t>a combination of clickable interface and greater visual representation of forces e.t.c. was required. Therefore I merged both versions into the following interface:</w:t>
+      </w:r>
+    </w:p>
+    <w:p>
+      <w:pPr>
+        <w:rPr>
+          <w:sz w:val="22"/>
+        </w:rPr>
+      </w:pPr>
       <w:r>
         <w:rPr>
           <w:noProof/>
           <w:lang w:val="en-GB" w:eastAsia="en-GB"/>
         </w:rPr>
         <w:drawing>
-          <wp:inline distT="0" distB="0" distL="0" distR="0" wp14:anchorId="51CE9E88" wp14:editId="4EC971D6">
-            <wp:extent cx="5943600" cy="3151212"/>
-            <wp:effectExtent l="0" t="0" r="0" b="0"/>
-            <wp:docPr id="20" name="Picture 20"/>
+          <wp:inline distT="0" distB="0" distL="0" distR="0" wp14:anchorId="6A3B4922" wp14:editId="7F717DA2">
+            <wp:extent cx="5943070" cy="3141980"/>
+            <wp:effectExtent l="0" t="0" r="635" b="1270"/>
+            <wp:docPr id="1" name="Picture 1"/>
             <wp:cNvGraphicFramePr>
               <a:graphicFrameLocks xmlns:a="http://schemas.openxmlformats.org/drawingml/2006/main" noChangeAspect="1"/>
             </wp:cNvGraphicFramePr>
@@ -3090,14 +2646,14 @@
                     <pic:cNvPicPr/>
                   </pic:nvPicPr>
                   <pic:blipFill rotWithShape="1">
-                    <a:blip r:embed="rId16"/>
-                    <a:srcRect t="2120"/>
+                    <a:blip r:embed="rId17"/>
+                    <a:srcRect t="2398"/>
                     <a:stretch/>
                   </pic:blipFill>
                   <pic:spPr bwMode="auto">
                     <a:xfrm>
                       <a:off x="0" y="0"/>
-                      <a:ext cx="5943600" cy="3151212"/>
+                      <a:ext cx="5943600" cy="3142260"/>
                     </a:xfrm>
                     <a:prstGeom prst="rect">
                       <a:avLst/>
@@ -3120,9 +2676,136 @@
     </w:p>
     <w:p>
       <w:pPr>
+        <w:rPr>
+          <w:sz w:val="22"/>
+        </w:rPr>
+      </w:pPr>
+      <w:r>
+        <w:rPr>
+          <w:noProof/>
+          <w:lang w:val="en-GB" w:eastAsia="en-GB"/>
+        </w:rPr>
+        <w:drawing>
+          <wp:anchor distT="0" distB="0" distL="114300" distR="114300" simplePos="0" relativeHeight="251679744" behindDoc="1" locked="0" layoutInCell="1" allowOverlap="1" wp14:anchorId="1D88C8FF" wp14:editId="2393AE70">
+            <wp:simplePos x="0" y="0"/>
+            <wp:positionH relativeFrom="margin">
+              <wp:posOffset>4743450</wp:posOffset>
+            </wp:positionH>
+            <wp:positionV relativeFrom="paragraph">
+              <wp:posOffset>182517</wp:posOffset>
+            </wp:positionV>
+            <wp:extent cx="1192530" cy="973455"/>
+            <wp:effectExtent l="0" t="0" r="7620" b="0"/>
+            <wp:wrapSquare wrapText="bothSides"/>
+            <wp:docPr id="30" name="Picture 30"/>
+            <wp:cNvGraphicFramePr>
+              <a:graphicFrameLocks xmlns:a="http://schemas.openxmlformats.org/drawingml/2006/main" noChangeAspect="1"/>
+            </wp:cNvGraphicFramePr>
+            <a:graphic xmlns:a="http://schemas.openxmlformats.org/drawingml/2006/main">
+              <a:graphicData uri="http://schemas.openxmlformats.org/drawingml/2006/picture">
+                <pic:pic xmlns:pic="http://schemas.openxmlformats.org/drawingml/2006/picture">
+                  <pic:nvPicPr>
+                    <pic:cNvPr id="1" name=""/>
+                    <pic:cNvPicPr/>
+                  </pic:nvPicPr>
+                  <pic:blipFill rotWithShape="1">
+                    <a:blip r:embed="rId18">
+                      <a:extLst>
+                        <a:ext uri="{28A0092B-C50C-407E-A947-70E740481C1C}">
+                          <a14:useLocalDpi xmlns:a14="http://schemas.microsoft.com/office/drawing/2010/main" val="0"/>
+                        </a:ext>
+                      </a:extLst>
+                    </a:blip>
+                    <a:srcRect l="37963" t="28068" r="41957" b="42796"/>
+                    <a:stretch/>
+                  </pic:blipFill>
+                  <pic:spPr bwMode="auto">
+                    <a:xfrm>
+                      <a:off x="0" y="0"/>
+                      <a:ext cx="1192530" cy="973455"/>
+                    </a:xfrm>
+                    <a:prstGeom prst="rect">
+                      <a:avLst/>
+                    </a:prstGeom>
+                    <a:ln>
+                      <a:noFill/>
+                    </a:ln>
+                    <a:extLst>
+                      <a:ext uri="{53640926-AAD7-44D8-BBD7-CCE9431645EC}">
+                        <a14:shadowObscured xmlns:a14="http://schemas.microsoft.com/office/drawing/2010/main"/>
+                      </a:ext>
+                    </a:extLst>
+                  </pic:spPr>
+                </pic:pic>
+              </a:graphicData>
+            </a:graphic>
+            <wp14:sizeRelH relativeFrom="page">
+              <wp14:pctWidth>0</wp14:pctWidth>
+            </wp14:sizeRelH>
+            <wp14:sizeRelV relativeFrom="page">
+              <wp14:pctHeight>0</wp14:pctHeight>
+            </wp14:sizeRelV>
+          </wp:anchor>
+        </w:drawing>
+      </w:r>
+      <w:r>
+        <w:rPr>
+          <w:sz w:val="22"/>
+        </w:rPr>
+        <w:t>As you can see, some settings are highlighted in red. This is because any Boolean values are indicated by either green (true) or red (false). This makes it easier to quickly glance and understand what the current setting is.</w:t>
+      </w:r>
+      <w:r>
+        <w:rPr>
+          <w:sz w:val="22"/>
+        </w:rPr>
+        <w:t xml:space="preserve"> Everything under the “Simulation Settings” section is clickable, including the non-</w:t>
+      </w:r>
+      <w:r>
+        <w:rPr>
+          <w:sz w:val="22"/>
+        </w:rPr>
+        <w:t>Boolean</w:t>
+      </w:r>
+      <w:r>
+        <w:rPr>
+          <w:sz w:val="22"/>
+        </w:rPr>
+        <w:t xml:space="preserve"> variables. Left clicking increments the value and right clicking decrements it.</w:t>
+      </w:r>
+      <w:r>
+        <w:rPr>
+          <w:sz w:val="22"/>
+        </w:rPr>
+        <w:t xml:space="preserve"> At this stage I also added a sight range indicator which allows the user to easily identify when </w:t>
+      </w:r>
+      <w:r>
+        <w:rPr>
+          <w:sz w:val="22"/>
+        </w:rPr>
+        <w:t>a</w:t>
+      </w:r>
+      <w:bookmarkStart w:id="0" w:name="_GoBack"/>
+      <w:bookmarkEnd w:id="0"/>
+      <w:r>
+        <w:rPr>
+          <w:sz w:val="22"/>
+        </w:rPr>
+        <w:t xml:space="preserve"> unit enters a unit’s field of vision.</w:t>
+      </w:r>
+    </w:p>
+    <w:p>
+      <w:pPr>
+        <w:rPr>
+          <w:sz w:val="22"/>
+        </w:rPr>
+      </w:pPr>
+    </w:p>
+    <w:p>
+      <w:pPr>
         <w:pStyle w:val="Heading1"/>
       </w:pPr>
       <w:r>
+        <w:lastRenderedPageBreak/>
         <w:t>References</w:t>
       </w:r>
     </w:p>
@@ -3131,23 +2814,7 @@
         <w:t xml:space="preserve">1. </w:t>
       </w:r>
       <w:r>
-        <w:t xml:space="preserve">Food chain, food web (2000). [Online]. In D. Thomas &amp; A. </w:t>
-      </w:r>
-      <w:proofErr w:type="spellStart"/>
-      <w:r>
-        <w:t>Goudie</w:t>
-      </w:r>
-      <w:proofErr w:type="spellEnd"/>
-      <w:r>
-        <w:t xml:space="preserve"> (</w:t>
-      </w:r>
-      <w:proofErr w:type="gramStart"/>
-      <w:r>
-        <w:t>eds</w:t>
-      </w:r>
-      <w:proofErr w:type="gramEnd"/>
-      <w:r>
-        <w:t>.). The dictionary of physical geography. Oxford, United Kingdom: Blackwell Publishers. Available from: http://search.credoreference.com.ezproxy.uwe.ac.uk/content/entry/bkphsgeo/food_chain_food_web/0 [Accessed 6 April 2015].</w:t>
+        <w:t>Food chain, food web (2000). [Online]. In D. Thomas &amp; A. Goudie (eds.). The dictionary of physical geography. Oxford, United Kingdom: Blackwell Publishers. Available from: http://search.credoreference.com.ezproxy.uwe.ac.uk/content/entry/bkphsgeo/food_chain_food_web/0 [Accessed 6 April 2015].</w:t>
       </w:r>
     </w:p>
     <w:p>
@@ -3157,7 +2824,7 @@
       <w:r>
         <w:t xml:space="preserve">. </w:t>
       </w:r>
-      <w:hyperlink r:id="rId17" w:history="1">
+      <w:hyperlink r:id="rId19" w:history="1">
         <w:r>
           <w:rPr>
             <w:rStyle w:val="Hyperlink"/>
@@ -3171,30 +2838,14 @@
         <w:t xml:space="preserve">3. </w:t>
       </w:r>
       <w:r>
-        <w:t>Wildebeest Migration (2008). [Online]. In C. Love &amp; C. Stamps (</w:t>
-      </w:r>
-      <w:proofErr w:type="gramStart"/>
-      <w:r>
-        <w:t>eds</w:t>
-      </w:r>
-      <w:proofErr w:type="gramEnd"/>
-      <w:r>
-        <w:t xml:space="preserve">.). Animals: A visual encyclopedia. London, United Kingdom: Dorling Kindersley Publishing, </w:t>
-      </w:r>
-      <w:proofErr w:type="gramStart"/>
-      <w:r>
-        <w:t>Inc..</w:t>
-      </w:r>
-      <w:proofErr w:type="gramEnd"/>
-      <w:r>
-        <w:t xml:space="preserve"> Available from: http://search.credoreference.com.ezproxy.uwe.ac.uk/content/entry/dkanimals/wildebeest_migration/0 [Accessed 6 April 2015].</w:t>
+        <w:t>Wildebeest Migration (2008). [Online]. In C. Love &amp; C. Stamps (eds.). Animals: A visual encyclopedia. London, United Kingdom: Dorling Kindersley Publishing, Inc.. Available from: http://search.credoreference.com.ezproxy.uwe.ac.uk/content/entry/dkanimals/wildebeest_migration/0 [Accessed 6 April 2015].</w:t>
       </w:r>
     </w:p>
     <w:p>
       <w:r>
         <w:t xml:space="preserve">4. </w:t>
       </w:r>
-      <w:hyperlink r:id="rId18" w:history="1">
+      <w:hyperlink r:id="rId20" w:history="1">
         <w:r>
           <w:rPr>
             <w:rStyle w:val="Hyperlink"/>
@@ -3205,31 +2856,17 @@
     </w:p>
     <w:p>
       <w:r>
-        <w:lastRenderedPageBreak/>
         <w:t>5.</w:t>
       </w:r>
       <w:r>
         <w:t xml:space="preserve"> </w:t>
       </w:r>
-      <w:proofErr w:type="spellStart"/>
-      <w:r>
-        <w:t>Denno</w:t>
-      </w:r>
-      <w:proofErr w:type="spellEnd"/>
-      <w:r>
-        <w:t xml:space="preserve">, R. and Lewis, D. (2012) Predator-Prey interactions. [Online]. In S. </w:t>
-      </w:r>
-      <w:proofErr w:type="gramStart"/>
-      <w:r>
-        <w:t>Levin ,</w:t>
-      </w:r>
-      <w:proofErr w:type="gramEnd"/>
-      <w:r>
-        <w:t xml:space="preserve"> S. Carpenter &amp; H. Charles J. (eds.). The Princeton guide to ecology. Princeton, NJ: Princeton University Press. Available from: http://search.credoreference.com.ezproxy.uwe.ac.uk/content/entry/prge/predator_prey_interactions/0 [Accessed 6 April 2015].</w:t>
+      <w:r>
+        <w:t>Denno, R. and Lewis, D. (2012) Predator-Prey interactions. [Online]. In S. Levin , S. Carpenter &amp; H. Charles J. (eds.). The Princeton guide to ecology. Princeton, NJ: Princeton University Press. Available from: http://search.credoreference.com.ezproxy.uwe.ac.uk/content/entry/prge/predator_prey_interactions/0 [Accessed 6 April 2015].</w:t>
       </w:r>
     </w:p>
     <w:sectPr>
-      <w:footerReference w:type="default" r:id="rId19"/>
+      <w:footerReference w:type="default" r:id="rId21"/>
       <w:pgSz w:w="12240" w:h="15840"/>
       <w:pgMar w:top="1440" w:right="1440" w:bottom="1440" w:left="1440" w:header="720" w:footer="720" w:gutter="0"/>
       <w:pgNumType w:start="0"/>
@@ -4811,11 +4448,11 @@
     <w:rsid w:val="0012761D"/>
     <w:rsid w:val="002656BB"/>
     <w:rsid w:val="002B6B64"/>
+    <w:rsid w:val="00531999"/>
     <w:rsid w:val="005818CD"/>
     <w:rsid w:val="009A15B2"/>
     <w:rsid w:val="00A21EAB"/>
     <w:rsid w:val="00C97F82"/>
-    <w:rsid w:val="00E16168"/>
   </w:rsids>
   <m:mathPr>
     <m:mathFont m:val="Cambria Math"/>
@@ -5561,7 +5198,7 @@
 </file>
 
 <file path=customXml/itemProps2.xml><?xml version="1.0" encoding="utf-8"?>
-<ds:datastoreItem xmlns:ds="http://schemas.openxmlformats.org/officeDocument/2006/customXml" ds:itemID="{BD8A1D52-7D0B-4D8A-BBCF-24652F35AD69}">
+<ds:datastoreItem xmlns:ds="http://schemas.openxmlformats.org/officeDocument/2006/customXml" ds:itemID="{8C771478-C02A-4E75-8EE3-C8BCB7BB5BD6}">
   <ds:schemaRefs>
     <ds:schemaRef ds:uri="http://schemas.openxmlformats.org/officeDocument/2006/bibliography"/>
   </ds:schemaRefs>

</xml_diff>